<commit_message>
changes to the silkscreen and changes to the BOM
</commit_message>
<xml_diff>
--- a/Docs/GettingStarted.docx
+++ b/Docs/GettingStarted.docx
@@ -9,7 +9,7 @@
         </w:tabs>
       </w:pPr>
       <w:r>
-        <w:t>MAX3010X Breakout</w:t>
+        <w:t>LiPo Battery Breadboard Supply</w:t>
       </w:r>
     </w:p>
     <w:p>
@@ -28,14 +28,21 @@
           <w:tab w:val="left" w:pos="969"/>
         </w:tabs>
       </w:pPr>
-      <w:r>
-        <w:t>@</w:t>
-      </w:r>
-      <w:proofErr w:type="spellStart"/>
-      <w:r>
-        <w:t>CalvEngIO</w:t>
-      </w:r>
-      <w:proofErr w:type="spellEnd"/>
+      <w:bookmarkStart w:id="0" w:name="_GoBack"/>
+      <w:r>
+        <w:t>http://calveng.io/</w:t>
+      </w:r>
+      <w:bookmarkEnd w:id="0"/>
+    </w:p>
+    <w:p>
+      <w:pPr>
+        <w:tabs>
+          <w:tab w:val="left" w:pos="969"/>
+        </w:tabs>
+      </w:pPr>
+      <w:r>
+        <w:t>@CalvEngIO</w:t>
+      </w:r>
     </w:p>
     <w:p>
       <w:pPr>
@@ -80,40 +87,11 @@
         </w:tabs>
       </w:pPr>
       <w:r>
-        <w:t xml:space="preserve">The MAX3010X Breakout is an SMD to DIP adapter made for the MAX30100, MAX30101, MAX30102 </w:t>
-      </w:r>
-      <w:r>
-        <w:t xml:space="preserve">Pulse </w:t>
-      </w:r>
-      <w:proofErr w:type="spellStart"/>
-      <w:r>
-        <w:t>Oximeter</w:t>
-      </w:r>
-      <w:proofErr w:type="spellEnd"/>
-      <w:r>
-        <w:t xml:space="preserve"> and Heart-Rate Sensor IC</w:t>
-      </w:r>
-      <w:r>
-        <w:t>s from Maxim Integrated. The breakout allows users to have a low-cost, convenient method of prototyping the chip</w:t>
-      </w:r>
-      <w:r>
-        <w:t>,</w:t>
-      </w:r>
-      <w:r>
-        <w:t xml:space="preserve"> which is in a leadless surface mount package. The breakout is provided with the MAX30101 already installed meaning the user only needs to solder a few header pins to interface the br</w:t>
-      </w:r>
-      <w:bookmarkStart w:id="0" w:name="_GoBack"/>
-      <w:bookmarkEnd w:id="0"/>
-      <w:r>
-        <w:t>eakout with a breadboard.</w:t>
-      </w:r>
-    </w:p>
-    <w:p>
-      <w:pPr>
-        <w:tabs>
-          <w:tab w:val="left" w:pos="969"/>
-        </w:tabs>
-      </w:pPr>
+        <w:t xml:space="preserve">The </w:t>
+      </w:r>
+      <w:r>
+        <w:t xml:space="preserve">LiPo Battery Breadboard Supply is a simple LiPo battery breakout that fits snuggly on a standard sized breadboard providing power to rails on both sides of the board. The breakout also includes a 3.3V, 300mA regulator in case the user would like to add a regulated supply to their design. Furthermore, the breakout includes a numberof indicator LEDs so the user can monitor the status of the LiPo battery and the regulated supply. The user can also turn the supply off by disconnecting the supply from the power rails and turning off the regulator without having to remove the breakout board from the breadboard or disconnecting the LiPo battery. </w:t>
+      </w:r>
     </w:p>
     <w:p>
       <w:pPr>
@@ -145,37 +123,54 @@
         </w:tabs>
       </w:pPr>
       <w:r>
-        <w:t>Operating Voltage: 1.8V</w:t>
-      </w:r>
-    </w:p>
-    <w:p>
-      <w:pPr>
-        <w:tabs>
-          <w:tab w:val="left" w:pos="969"/>
-        </w:tabs>
-      </w:pPr>
-      <w:r>
-        <w:t>LED Operating Voltage: 3.3V – 5V</w:t>
-      </w:r>
-    </w:p>
-    <w:p>
-      <w:pPr>
-        <w:tabs>
-          <w:tab w:val="left" w:pos="969"/>
-        </w:tabs>
-      </w:pPr>
-      <w:r>
-        <w:t>Peak LED Current: 50mA</w:t>
-      </w:r>
-    </w:p>
-    <w:p>
-      <w:pPr>
-        <w:tabs>
-          <w:tab w:val="left" w:pos="969"/>
-        </w:tabs>
-      </w:pPr>
-      <w:r>
-        <w:t xml:space="preserve">Quiescent Current: 0.7x </w:t>
+        <w:t>Operating Voltage: Ful</w:t>
+      </w:r>
+      <w:r>
+        <w:t>ly charged LiPo battery voltage to discharged LiPo battery voltage</w:t>
+      </w:r>
+      <w:r>
+        <w:rPr>
+          <w:vertAlign w:val="superscript"/>
+        </w:rPr>
+        <w:t>1</w:t>
+      </w:r>
+    </w:p>
+    <w:p>
+      <w:pPr>
+        <w:tabs>
+          <w:tab w:val="left" w:pos="969"/>
+        </w:tabs>
+      </w:pPr>
+      <w:r>
+        <w:t xml:space="preserve">Operating current: </w:t>
+      </w:r>
+      <w:r>
+        <w:t xml:space="preserve">Up to </w:t>
+      </w:r>
+      <w:r>
+        <w:t>1A by powering directly through the battery, 300mA if powered from the regulator</w:t>
+      </w:r>
+      <w:r>
+        <w:rPr>
+          <w:vertAlign w:val="superscript"/>
+        </w:rPr>
+        <w:t>2</w:t>
+      </w:r>
+    </w:p>
+    <w:p>
+      <w:pPr>
+        <w:tabs>
+          <w:tab w:val="left" w:pos="969"/>
+        </w:tabs>
+      </w:pPr>
+      <w:r>
+        <w:t>Quiescent Current:</w:t>
+      </w:r>
+      <w:r>
+        <w:t xml:space="preserve"> As low as 0.01</w:t>
+      </w:r>
+      <w:r>
+        <w:t xml:space="preserve"> </w:t>
       </w:r>
       <w:r>
         <w:rPr>
@@ -186,33 +181,115 @@
       <w:r>
         <w:t>A</w:t>
       </w:r>
-    </w:p>
-    <w:p>
-      <w:pPr>
-        <w:tabs>
-          <w:tab w:val="left" w:pos="969"/>
-        </w:tabs>
-      </w:pPr>
-      <w:r>
-        <w:t>Operating Temperature: -40</w:t>
-      </w:r>
       <w:r>
         <w:rPr>
           <w:vertAlign w:val="superscript"/>
         </w:rPr>
-        <w:t>o</w:t>
-      </w:r>
-      <w:r>
-        <w:t>C to +85</w:t>
-      </w:r>
-      <w:r>
-        <w:rPr>
-          <w:vertAlign w:val="superscript"/>
-        </w:rPr>
-        <w:t>o</w:t>
-      </w:r>
-      <w:r>
-        <w:t>C</w:t>
+        <w:t>3</w:t>
+      </w:r>
+    </w:p>
+    <w:p>
+      <w:pPr>
+        <w:tabs>
+          <w:tab w:val="left" w:pos="969"/>
+        </w:tabs>
+        <w:rPr>
+          <w:sz w:val="20"/>
+        </w:rPr>
+      </w:pPr>
+    </w:p>
+    <w:p>
+      <w:pPr>
+        <w:tabs>
+          <w:tab w:val="left" w:pos="969"/>
+        </w:tabs>
+        <w:rPr>
+          <w:sz w:val="20"/>
+        </w:rPr>
+      </w:pPr>
+      <w:r>
+        <w:rPr>
+          <w:sz w:val="20"/>
+        </w:rPr>
+        <w:t>NOTE</w:t>
+      </w:r>
+      <w:r>
+        <w:rPr>
+          <w:sz w:val="20"/>
+        </w:rPr>
+        <w:t>S:</w:t>
+      </w:r>
+    </w:p>
+    <w:p>
+      <w:pPr>
+        <w:tabs>
+          <w:tab w:val="left" w:pos="969"/>
+        </w:tabs>
+        <w:rPr>
+          <w:sz w:val="20"/>
+        </w:rPr>
+      </w:pPr>
+      <w:r>
+        <w:rPr>
+          <w:sz w:val="20"/>
+        </w:rPr>
+        <w:t>1. If operating directly from the LiPo battery, the output voltage will be limited to the output voltage of the LiPo battery. If powering from the regulated output, the output voltage will be 3.3V.</w:t>
+      </w:r>
+    </w:p>
+    <w:p>
+      <w:pPr>
+        <w:tabs>
+          <w:tab w:val="left" w:pos="969"/>
+        </w:tabs>
+        <w:rPr>
+          <w:sz w:val="20"/>
+        </w:rPr>
+      </w:pPr>
+      <w:r>
+        <w:rPr>
+          <w:sz w:val="20"/>
+        </w:rPr>
+        <w:t xml:space="preserve">2. The 300mA operating </w:t>
+      </w:r>
+      <w:r>
+        <w:rPr>
+          <w:sz w:val="20"/>
+        </w:rPr>
+        <w:t xml:space="preserve">current </w:t>
+      </w:r>
+      <w:r>
+        <w:rPr>
+          <w:sz w:val="20"/>
+        </w:rPr>
+        <w:t>for the regulator</w:t>
+      </w:r>
+      <w:r>
+        <w:rPr>
+          <w:sz w:val="20"/>
+        </w:rPr>
+        <w:t xml:space="preserve"> output was obtained from the AP2210 datasheet from Diodes Incorporated Document number: DS37517 Rev. 2 – 2.</w:t>
+      </w:r>
+    </w:p>
+    <w:p>
+      <w:pPr>
+        <w:tabs>
+          <w:tab w:val="left" w:pos="969"/>
+        </w:tabs>
+        <w:rPr>
+          <w:sz w:val="20"/>
+        </w:rPr>
+      </w:pPr>
+      <w:r>
+        <w:rPr>
+          <w:sz w:val="20"/>
+        </w:rPr>
+        <w:t xml:space="preserve">3. </w:t>
+      </w:r>
+      <w:r>
+        <w:rPr>
+          <w:sz w:val="20"/>
+        </w:rPr>
+        <w:t xml:space="preserve">Quiescent current was obtained from the AP2210 datasheet from Diodes Incorporated Document number: DS37517 Rev. 2 – 2. </w:t>
       </w:r>
     </w:p>
     <w:p>
@@ -242,30 +319,8 @@
         <w:rPr>
           <w:b/>
         </w:rPr>
-        <w:t xml:space="preserve">Section </w:t>
-      </w:r>
-      <w:proofErr w:type="spellStart"/>
-      <w:r>
-        <w:rPr>
-          <w:b/>
-        </w:rPr>
-        <w:t>x.xx</w:t>
-      </w:r>
-      <w:proofErr w:type="spellEnd"/>
-      <w:r>
-        <w:rPr>
-          <w:b/>
-        </w:rPr>
-        <w:t xml:space="preserve"> </w:t>
-      </w:r>
-      <w:proofErr w:type="spellStart"/>
-      <w:r>
-        <w:rPr>
-          <w:b/>
-        </w:rPr>
-        <w:t>Pinouts</w:t>
-      </w:r>
-      <w:proofErr w:type="spellEnd"/>
+        <w:t>Section x.xx Pinouts</w:t>
+      </w:r>
     </w:p>
     <w:p>
       <w:pPr>
@@ -344,13 +399,8 @@
               </w:tabs>
             </w:pPr>
             <w:r>
-              <w:t>1,7*</w:t>
-            </w:r>
-            <w:proofErr w:type="gramStart"/>
-            <w:r>
-              <w:t>,8,14</w:t>
-            </w:r>
-            <w:proofErr w:type="gramEnd"/>
+              <w:t>+</w:t>
+            </w:r>
           </w:p>
         </w:tc>
         <w:tc>
@@ -396,7 +446,7 @@
               </w:tabs>
             </w:pPr>
             <w:r>
-              <w:t>2</w:t>
+              <w:t>-</w:t>
             </w:r>
           </w:p>
         </w:tc>
@@ -598,11 +648,9 @@
                 <w:tab w:val="left" w:pos="969"/>
               </w:tabs>
             </w:pPr>
-            <w:proofErr w:type="spellStart"/>
             <w:r>
               <w:t>Vled</w:t>
             </w:r>
-            <w:proofErr w:type="spellEnd"/>
           </w:p>
         </w:tc>
         <w:tc>
@@ -663,7 +711,11 @@
               </w:tabs>
             </w:pPr>
             <w:r>
-              <w:t>Analog power. Add a bypass capacitor to ground.</w:t>
+              <w:t xml:space="preserve">Analog power. Add a </w:t>
+            </w:r>
+            <w:r>
+              <w:lastRenderedPageBreak/>
+              <w:t>bypass capacitor to ground.</w:t>
             </w:r>
           </w:p>
         </w:tc>
@@ -680,6 +732,7 @@
               </w:tabs>
             </w:pPr>
             <w:r>
+              <w:lastRenderedPageBreak/>
               <w:t>12</w:t>
             </w:r>
           </w:p>
@@ -813,113 +866,146 @@
         <w:rPr>
           <w:b/>
         </w:rPr>
-        <w:t xml:space="preserve">Section </w:t>
-      </w:r>
-      <w:proofErr w:type="spellStart"/>
+        <w:t>Section x.xx Quick Getting started instruction</w:t>
+      </w:r>
       <w:r>
         <w:rPr>
           <w:b/>
         </w:rPr>
-        <w:t>x.xx</w:t>
-      </w:r>
-      <w:proofErr w:type="spellEnd"/>
-      <w:r>
+        <w:t>s</w:t>
+      </w:r>
+    </w:p>
+    <w:p>
+      <w:pPr>
+        <w:tabs>
+          <w:tab w:val="left" w:pos="969"/>
+        </w:tabs>
+      </w:pPr>
+      <w:r>
+        <w:t>Solder the headers on both sides of the board. Plug the headers into the power lines on the breadboard. Be sure to plug in the back 4 headers as these headers are the electrical connections. The other 8 headers are for mechanical stability.</w:t>
+      </w:r>
+    </w:p>
+    <w:p>
+      <w:pPr>
+        <w:tabs>
+          <w:tab w:val="left" w:pos="969"/>
+        </w:tabs>
+      </w:pPr>
+    </w:p>
+    <w:p>
+      <w:pPr>
+        <w:tabs>
+          <w:tab w:val="left" w:pos="969"/>
+        </w:tabs>
+      </w:pPr>
+      <w:r>
+        <w:t xml:space="preserve">Plug in your LiPo battery. Move the shunt position to the </w:t>
+      </w:r>
+      <w:r>
+        <w:t>“</w:t>
+      </w:r>
+      <w:r>
+        <w:t>LiPo</w:t>
+      </w:r>
+      <w:r>
+        <w:t>-Vdd” position to power yor</w:t>
+      </w:r>
+      <w:r>
+        <w:t xml:space="preserve">u board directly from the LiPo battery. This will give you a </w:t>
+      </w:r>
+      <w:r>
+        <w:t>battery voltage from 4.3V-3.3V and up to 1A*.</w:t>
+      </w:r>
+    </w:p>
+    <w:p>
+      <w:pPr>
+        <w:tabs>
+          <w:tab w:val="left" w:pos="969"/>
+        </w:tabs>
+      </w:pPr>
+    </w:p>
+    <w:p>
+      <w:pPr>
+        <w:tabs>
+          <w:tab w:val="left" w:pos="969"/>
+        </w:tabs>
+      </w:pPr>
+      <w:r>
+        <w:t>Move the shunt position to the “Vdd-VReg” position and adjust the 3V3.Switch to the “ON” position to power the board from the 3.3V regulator. This will give you a regulated voltage of 3.3V and up to 300mA*.</w:t>
+      </w:r>
+    </w:p>
+    <w:p>
+      <w:pPr>
+        <w:tabs>
+          <w:tab w:val="left" w:pos="969"/>
+        </w:tabs>
+      </w:pPr>
+    </w:p>
+    <w:p>
+      <w:pPr>
+        <w:tabs>
+          <w:tab w:val="left" w:pos="969"/>
+        </w:tabs>
+      </w:pPr>
+    </w:p>
+    <w:p>
+      <w:pPr>
+        <w:tabs>
+          <w:tab w:val="left" w:pos="969"/>
+        </w:tabs>
+      </w:pPr>
+      <w:r>
+        <w:t xml:space="preserve">Only 4 of the headers are electrical connections </w:t>
+      </w:r>
+      <w:r>
+        <w:t>Place two 7 position male headers on a breadboard spaced as pictured. Place the MAX3010X Breakout through the male header pins. Turn on your soldering iron to the appropriate temperature and solder the headers pins to the vias. Allow the board to cool before using the device.</w:t>
+      </w:r>
+    </w:p>
+    <w:p>
+      <w:pPr>
+        <w:tabs>
+          <w:tab w:val="left" w:pos="969"/>
+        </w:tabs>
+      </w:pPr>
+    </w:p>
+    <w:p>
+      <w:pPr>
+        <w:tabs>
+          <w:tab w:val="left" w:pos="969"/>
+        </w:tabs>
+      </w:pPr>
+    </w:p>
+    <w:p>
+      <w:pPr>
+        <w:tabs>
+          <w:tab w:val="left" w:pos="969"/>
+        </w:tabs>
+      </w:pPr>
+    </w:p>
+    <w:p>
+      <w:pPr>
+        <w:tabs>
+          <w:tab w:val="left" w:pos="969"/>
+        </w:tabs>
         <w:rPr>
           <w:b/>
         </w:rPr>
-        <w:t xml:space="preserve"> Quick Getting started instruction</w:t>
-      </w:r>
+      </w:pPr>
       <w:r>
         <w:rPr>
           <w:b/>
         </w:rPr>
-        <w:t>s</w:t>
-      </w:r>
-    </w:p>
-    <w:p>
-      <w:pPr>
-        <w:tabs>
-          <w:tab w:val="left" w:pos="969"/>
-        </w:tabs>
-      </w:pPr>
-      <w:r>
-        <w:t xml:space="preserve">Place two 7 position male headers on a breadboard spaced as pictured. Place the MAX3010X Breakout through the male header pins. Turn on your soldering iron to the appropriate temperature and solder the headers pins to the </w:t>
-      </w:r>
-      <w:proofErr w:type="spellStart"/>
-      <w:r>
-        <w:t>vias</w:t>
-      </w:r>
-      <w:proofErr w:type="spellEnd"/>
-      <w:r>
-        <w:t>. Allow the board to cool before using the device.</w:t>
-      </w:r>
-    </w:p>
-    <w:p>
-      <w:pPr>
-        <w:tabs>
-          <w:tab w:val="left" w:pos="969"/>
-        </w:tabs>
-      </w:pPr>
-    </w:p>
-    <w:p>
-      <w:pPr>
-        <w:tabs>
-          <w:tab w:val="left" w:pos="969"/>
-        </w:tabs>
-      </w:pPr>
-      <w:r>
-        <w:t xml:space="preserve">Power </w:t>
-      </w:r>
-    </w:p>
-    <w:p>
-      <w:pPr>
-        <w:tabs>
-          <w:tab w:val="left" w:pos="969"/>
-        </w:tabs>
-      </w:pPr>
-      <w:r>
-        <w:t>The MAX3010X are powered with 1.8V for the digital signals and 3.3V for the LEDs. Attach bypass capacitors of 4.7uF for the LED power and 1uF for the digital signals.</w:t>
-      </w:r>
-    </w:p>
-    <w:p>
-      <w:pPr>
-        <w:tabs>
-          <w:tab w:val="left" w:pos="969"/>
-        </w:tabs>
-      </w:pPr>
-    </w:p>
-    <w:p>
-      <w:pPr>
-        <w:tabs>
-          <w:tab w:val="left" w:pos="969"/>
-        </w:tabs>
-      </w:pPr>
-      <w:r>
-        <w:t>Signal transmission</w:t>
-      </w:r>
-    </w:p>
-    <w:p>
-      <w:pPr>
-        <w:tabs>
-          <w:tab w:val="left" w:pos="969"/>
-        </w:tabs>
-      </w:pPr>
-      <w:r>
-        <w:t>Using the MAX3010X with a standard Arduino will require the use of bi-directional level shifters to translate the 3.3V or 5V from the Arduino I2C lines to the 1.8V logic level of the MAX3010X chips and vice versa. This can</w:t>
-      </w:r>
-      <w:r>
-        <w:t xml:space="preserve"> be easily accomplished using</w:t>
-      </w:r>
-      <w:r>
-        <w:t xml:space="preserve"> a few transistors. Follow the guide here. If the user would like to purchase a breakout with the level shifters already installed, please see our other </w:t>
-      </w:r>
-      <w:proofErr w:type="gramStart"/>
-      <w:r>
-        <w:t>product which</w:t>
-      </w:r>
-      <w:proofErr w:type="gramEnd"/>
-      <w:r>
-        <w:t xml:space="preserve"> includes the level shifter and a 1.8V voltage regulator for powering the MAX3010X devices.</w:t>
+        <w:t>Section x.xx Design Implementation</w:t>
+      </w:r>
+    </w:p>
+    <w:p>
+      <w:pPr>
+        <w:tabs>
+          <w:tab w:val="left" w:pos="969"/>
+        </w:tabs>
+      </w:pPr>
+      <w:r>
+        <w:t>Only 4 of the headers are electrical connections. The other 8 are for mechanical stability. The breakout sits snuggly at the top of the breadboard so that the LiPo battery hangs off the breadboard and leaves the rest of the breadboard open.</w:t>
       </w:r>
     </w:p>
     <w:p>
@@ -949,213 +1035,117 @@
         <w:rPr>
           <w:b/>
         </w:rPr>
-        <w:t xml:space="preserve">Section </w:t>
-      </w:r>
-      <w:proofErr w:type="spellStart"/>
+        <w:t xml:space="preserve">Section x.xx </w:t>
+      </w:r>
       <w:r>
         <w:rPr>
           <w:b/>
         </w:rPr>
-        <w:t>x.xx</w:t>
-      </w:r>
-      <w:proofErr w:type="spellEnd"/>
-      <w:r>
+        <w:t>Troubleshooting Guide</w:t>
+      </w:r>
+    </w:p>
+    <w:p>
+      <w:pPr>
+        <w:tabs>
+          <w:tab w:val="left" w:pos="969"/>
+        </w:tabs>
+      </w:pPr>
+    </w:p>
+    <w:p>
+      <w:pPr>
+        <w:tabs>
+          <w:tab w:val="left" w:pos="969"/>
+        </w:tabs>
+      </w:pPr>
+      <w:r>
+        <w:t>We have two LED indicators to ensure that the battery</w:t>
+      </w:r>
+      <w:r>
+        <w:t xml:space="preserve"> is still active. The PWR indicator shows that the power is being delivered to the breadboard. The 3.3V LED indicates that the 3.3V regulator is active. If neither of these LEDs is lit, be sure the shunt is fixed. If you want to power from the 3.3V regulator, be sure the 3V3.SWITCH is in the “ON” position.</w:t>
+      </w:r>
+    </w:p>
+    <w:p>
+      <w:pPr>
+        <w:tabs>
+          <w:tab w:val="left" w:pos="969"/>
+        </w:tabs>
+      </w:pPr>
+    </w:p>
+    <w:p>
+      <w:pPr>
+        <w:tabs>
+          <w:tab w:val="left" w:pos="969"/>
+        </w:tabs>
+      </w:pPr>
+      <w:r>
+        <w:t xml:space="preserve">If none of these fix your problem, be sure the LiPo battery is secured in the JST connector. </w:t>
+      </w:r>
+    </w:p>
+    <w:p>
+      <w:pPr>
+        <w:tabs>
+          <w:tab w:val="left" w:pos="969"/>
+        </w:tabs>
+      </w:pPr>
+    </w:p>
+    <w:p>
+      <w:pPr>
+        <w:tabs>
+          <w:tab w:val="left" w:pos="969"/>
+        </w:tabs>
         <w:rPr>
           <w:b/>
         </w:rPr>
-        <w:t xml:space="preserve"> Design Implementation</w:t>
-      </w:r>
-    </w:p>
-    <w:p>
-      <w:pPr>
-        <w:tabs>
-          <w:tab w:val="left" w:pos="969"/>
-        </w:tabs>
-      </w:pPr>
-      <w:r>
-        <w:t xml:space="preserve">The breakout follows a simple pin to header scheme where each pin of the MAX3010X is broken out including the NC pins. This is done because at the point of making this breakout, Maxim appeared to be </w:t>
-      </w:r>
-      <w:proofErr w:type="gramStart"/>
-      <w:r>
-        <w:t>doing  a</w:t>
-      </w:r>
-      <w:proofErr w:type="gramEnd"/>
-      <w:r>
-        <w:t xml:space="preserve"> lot of work on the MAX3010X family. The first product they started sellin</w:t>
-      </w:r>
-      <w:r>
-        <w:t>g</w:t>
-      </w:r>
-      <w:r>
-        <w:t xml:space="preserve"> was the </w:t>
-      </w:r>
-      <w:proofErr w:type="gramStart"/>
-      <w:r>
-        <w:t>MAX30100 which</w:t>
-      </w:r>
-      <w:proofErr w:type="gramEnd"/>
-      <w:r>
-        <w:t xml:space="preserve"> had pin 7 as a “No Connect” pin. A few months later, they released the </w:t>
-      </w:r>
-      <w:proofErr w:type="gramStart"/>
-      <w:r>
-        <w:t>MAX3010X which</w:t>
-      </w:r>
-      <w:proofErr w:type="gramEnd"/>
-      <w:r>
-        <w:t xml:space="preserve"> used pin 7 as the green LED driver pin. Though the user does not need to connect to the green LED driver pin, we decided to breakout the other N.C. connections just in case Maxim changes the function of those pins in future iterations of the family, though we do not anticipate it. </w:t>
-      </w:r>
-    </w:p>
-    <w:p>
-      <w:pPr>
-        <w:tabs>
-          <w:tab w:val="left" w:pos="969"/>
-        </w:tabs>
-      </w:pPr>
-    </w:p>
-    <w:p>
-      <w:pPr>
-        <w:tabs>
-          <w:tab w:val="left" w:pos="969"/>
-        </w:tabs>
-      </w:pPr>
-    </w:p>
-    <w:p>
-      <w:pPr>
-        <w:tabs>
-          <w:tab w:val="left" w:pos="969"/>
-        </w:tabs>
+      </w:pPr>
+      <w:r>
         <w:rPr>
           <w:b/>
         </w:rPr>
-      </w:pPr>
-      <w:r>
+        <w:t>Section x.xx Testing</w:t>
+      </w:r>
+    </w:p>
+    <w:p>
+      <w:pPr>
+        <w:tabs>
+          <w:tab w:val="left" w:pos="969"/>
+        </w:tabs>
+      </w:pPr>
+      <w:r>
+        <w:t>The LiPo Battery Breakout Board was tested by attaching a standard 3.7V Lithium Polymer battery to the board, and the voltage was tested at “Vdd” when the power toggle jumper was switched from the “Lipo” position to “VReg” position. The voltage was measured with a standard handheld digital multimeter. The “3V3.Switch” was tested by toggling the switch on and off and observing the voltage at the “VReg” position.</w:t>
+      </w:r>
+    </w:p>
+    <w:p>
+      <w:pPr>
+        <w:tabs>
+          <w:tab w:val="left" w:pos="969"/>
+        </w:tabs>
+      </w:pPr>
+    </w:p>
+    <w:p>
+      <w:pPr>
+        <w:tabs>
+          <w:tab w:val="left" w:pos="969"/>
+        </w:tabs>
         <w:rPr>
           <w:b/>
         </w:rPr>
-        <w:t xml:space="preserve">Section </w:t>
-      </w:r>
-      <w:proofErr w:type="spellStart"/>
+      </w:pPr>
       <w:r>
         <w:rPr>
           <w:b/>
         </w:rPr>
-        <w:t>x.xx</w:t>
-      </w:r>
-      <w:proofErr w:type="spellEnd"/>
+        <w:t xml:space="preserve">Section x.xx </w:t>
+      </w:r>
       <w:r>
         <w:rPr>
           <w:b/>
         </w:rPr>
-        <w:t xml:space="preserve"> </w:t>
+        <w:t>Contact</w:t>
       </w:r>
       <w:r>
         <w:rPr>
           <w:b/>
         </w:rPr>
-        <w:t>Troubleshooting Guide</w:t>
-      </w:r>
-    </w:p>
-    <w:p>
-      <w:pPr>
-        <w:tabs>
-          <w:tab w:val="left" w:pos="969"/>
-        </w:tabs>
-      </w:pPr>
-    </w:p>
-    <w:p>
-      <w:pPr>
-        <w:tabs>
-          <w:tab w:val="left" w:pos="969"/>
-        </w:tabs>
-      </w:pPr>
-    </w:p>
-    <w:p>
-      <w:pPr>
-        <w:tabs>
-          <w:tab w:val="left" w:pos="969"/>
-        </w:tabs>
-        <w:rPr>
-          <w:b/>
-        </w:rPr>
-      </w:pPr>
-      <w:r>
-        <w:rPr>
-          <w:b/>
-        </w:rPr>
-        <w:t xml:space="preserve">Section </w:t>
-      </w:r>
-      <w:proofErr w:type="spellStart"/>
-      <w:r>
-        <w:rPr>
-          <w:b/>
-        </w:rPr>
-        <w:t>x.xx</w:t>
-      </w:r>
-      <w:proofErr w:type="spellEnd"/>
-      <w:r>
-        <w:rPr>
-          <w:b/>
-        </w:rPr>
-        <w:t xml:space="preserve"> Testing</w:t>
-      </w:r>
-    </w:p>
-    <w:p>
-      <w:pPr>
-        <w:tabs>
-          <w:tab w:val="left" w:pos="969"/>
-        </w:tabs>
-      </w:pPr>
-      <w:r>
-        <w:t>The MAX3010X Breakout boards are tested using the following firmware.</w:t>
-      </w:r>
-    </w:p>
-    <w:p>
-      <w:pPr>
-        <w:tabs>
-          <w:tab w:val="left" w:pos="969"/>
-        </w:tabs>
-      </w:pPr>
-    </w:p>
-    <w:p>
-      <w:pPr>
-        <w:tabs>
-          <w:tab w:val="left" w:pos="969"/>
-        </w:tabs>
-        <w:rPr>
-          <w:b/>
-        </w:rPr>
-      </w:pPr>
-      <w:r>
-        <w:rPr>
-          <w:b/>
-        </w:rPr>
-        <w:t xml:space="preserve">Section </w:t>
-      </w:r>
-      <w:proofErr w:type="spellStart"/>
-      <w:r>
-        <w:rPr>
-          <w:b/>
-        </w:rPr>
-        <w:t>x.xx</w:t>
-      </w:r>
-      <w:proofErr w:type="spellEnd"/>
-      <w:r>
-        <w:rPr>
-          <w:b/>
-        </w:rPr>
-        <w:t xml:space="preserve"> </w:t>
-      </w:r>
-      <w:r>
-        <w:rPr>
-          <w:b/>
-        </w:rPr>
-        <w:t>Contact</w:t>
-      </w:r>
-      <w:r>
-        <w:rPr>
-          <w:b/>
-        </w:rPr>
         <w:t xml:space="preserve"> Us</w:t>
       </w:r>
     </w:p>
@@ -1166,7 +1156,7 @@
         </w:tabs>
       </w:pPr>
       <w:r>
-        <w:t>S</w:t>
+        <w:t>Email: s</w:t>
       </w:r>
       <w:r>
         <w:t>upport</w:t>
@@ -1185,13 +1175,19 @@
         </w:tabs>
       </w:pPr>
       <w:r>
-        <w:t xml:space="preserve">Links: </w:t>
-      </w:r>
-      <w:r>
-        <w:t>calveng.io</w:t>
+        <w:t>Website</w:t>
+      </w:r>
+      <w:r>
+        <w:t xml:space="preserve">: </w:t>
+      </w:r>
+      <w:r>
+        <w:t>http://calveng.io/</w:t>
       </w:r>
     </w:p>
     <w:sectPr>
+      <w:headerReference w:type="even" r:id="rId7"/>
+      <w:headerReference w:type="default" r:id="rId8"/>
+      <w:footerReference w:type="default" r:id="rId9"/>
       <w:pgSz w:w="12240" w:h="15840"/>
       <w:pgMar w:top="1440" w:right="1800" w:bottom="1440" w:left="1800" w:header="720" w:footer="720" w:gutter="0"/>
       <w:cols w:space="720"/>
@@ -1199,6 +1195,206 @@
     </w:sectPr>
   </w:body>
 </w:document>
+</file>
+
+<file path=word/endnotes.xml><?xml version="1.0" encoding="utf-8"?>
+<w:endnotes xmlns:wpc="http://schemas.microsoft.com/office/word/2010/wordprocessingCanvas" xmlns:mo="http://schemas.microsoft.com/office/mac/office/2008/main" xmlns:mc="http://schemas.openxmlformats.org/markup-compatibility/2006" xmlns:mv="urn:schemas-microsoft-com:mac:vml" xmlns:o="urn:schemas-microsoft-com:office:office" xmlns:r="http://schemas.openxmlformats.org/officeDocument/2006/relationships" xmlns:m="http://schemas.openxmlformats.org/officeDocument/2006/math" xmlns:v="urn:schemas-microsoft-com:vml" xmlns:wp14="http://schemas.microsoft.com/office/word/2010/wordprocessingDrawing" xmlns:wp="http://schemas.openxmlformats.org/drawingml/2006/wordprocessingDrawing" xmlns:w10="urn:schemas-microsoft-com:office:word" xmlns:w="http://schemas.openxmlformats.org/wordprocessingml/2006/main" xmlns:w14="http://schemas.microsoft.com/office/word/2010/wordml" xmlns:wpg="http://schemas.microsoft.com/office/word/2010/wordprocessingGroup" xmlns:wpi="http://schemas.microsoft.com/office/word/2010/wordprocessingInk" xmlns:wne="http://schemas.microsoft.com/office/word/2006/wordml" xmlns:wps="http://schemas.microsoft.com/office/word/2010/wordprocessingShape" mc:Ignorable="w14 wp14">
+  <w:endnote w:type="separator" w:id="-1">
+    <w:p>
+      <w:r>
+        <w:separator/>
+      </w:r>
+    </w:p>
+  </w:endnote>
+  <w:endnote w:type="continuationSeparator" w:id="0">
+    <w:p>
+      <w:r>
+        <w:continuationSeparator/>
+      </w:r>
+    </w:p>
+  </w:endnote>
+</w:endnotes>
+</file>
+
+<file path=word/footer1.xml><?xml version="1.0" encoding="utf-8"?>
+<w:ftr xmlns:wpc="http://schemas.microsoft.com/office/word/2010/wordprocessingCanvas" xmlns:mo="http://schemas.microsoft.com/office/mac/office/2008/main" xmlns:mc="http://schemas.openxmlformats.org/markup-compatibility/2006" xmlns:mv="urn:schemas-microsoft-com:mac:vml" xmlns:o="urn:schemas-microsoft-com:office:office" xmlns:r="http://schemas.openxmlformats.org/officeDocument/2006/relationships" xmlns:m="http://schemas.openxmlformats.org/officeDocument/2006/math" xmlns:v="urn:schemas-microsoft-com:vml" xmlns:wp14="http://schemas.microsoft.com/office/word/2010/wordprocessingDrawing" xmlns:wp="http://schemas.openxmlformats.org/drawingml/2006/wordprocessingDrawing" xmlns:w10="urn:schemas-microsoft-com:office:word" xmlns:w="http://schemas.openxmlformats.org/wordprocessingml/2006/main" xmlns:w14="http://schemas.microsoft.com/office/word/2010/wordml" xmlns:wpg="http://schemas.microsoft.com/office/word/2010/wordprocessingGroup" xmlns:wpi="http://schemas.microsoft.com/office/word/2010/wordprocessingInk" xmlns:wne="http://schemas.microsoft.com/office/word/2006/wordml" xmlns:wps="http://schemas.microsoft.com/office/word/2010/wordprocessingShape" mc:Ignorable="w14 wp14">
+  <w:p>
+    <w:pPr>
+      <w:pStyle w:val="Footer"/>
+      <w:rPr>
+        <w:sz w:val="22"/>
+        <w:szCs w:val="22"/>
+      </w:rPr>
+    </w:pPr>
+    <w:r>
+      <w:rPr>
+        <w:sz w:val="22"/>
+        <w:szCs w:val="22"/>
+      </w:rPr>
+      <w:t>LiPo Battery Breadboard Supply</w:t>
+    </w:r>
+    <w:r>
+      <w:rPr>
+        <w:sz w:val="22"/>
+        <w:szCs w:val="22"/>
+      </w:rPr>
+      <w:tab/>
+    </w:r>
+    <w:r>
+      <w:rPr>
+        <w:sz w:val="22"/>
+        <w:szCs w:val="22"/>
+      </w:rPr>
+      <w:tab/>
+      <w:t>© Calvary Engineering</w:t>
+    </w:r>
+  </w:p>
+  <w:p>
+    <w:pPr>
+      <w:pStyle w:val="Footer"/>
+      <w:rPr>
+        <w:sz w:val="22"/>
+        <w:szCs w:val="22"/>
+      </w:rPr>
+    </w:pPr>
+    <w:r>
+      <w:rPr>
+        <w:sz w:val="22"/>
+        <w:szCs w:val="22"/>
+      </w:rPr>
+      <w:t>Rev A</w:t>
+    </w:r>
+    <w:r>
+      <w:rPr>
+        <w:sz w:val="22"/>
+        <w:szCs w:val="22"/>
+      </w:rPr>
+      <w:tab/>
+    </w:r>
+    <w:r>
+      <w:rPr>
+        <w:sz w:val="22"/>
+        <w:szCs w:val="22"/>
+      </w:rPr>
+      <w:tab/>
+    </w:r>
+    <w:r>
+      <w:rPr>
+        <w:sz w:val="22"/>
+        <w:szCs w:val="22"/>
+      </w:rPr>
+      <w:t>http://calveng.io/</w:t>
+    </w:r>
+  </w:p>
+</w:ftr>
+</file>
+
+<file path=word/footnotes.xml><?xml version="1.0" encoding="utf-8"?>
+<w:footnotes xmlns:wpc="http://schemas.microsoft.com/office/word/2010/wordprocessingCanvas" xmlns:mo="http://schemas.microsoft.com/office/mac/office/2008/main" xmlns:mc="http://schemas.openxmlformats.org/markup-compatibility/2006" xmlns:mv="urn:schemas-microsoft-com:mac:vml" xmlns:o="urn:schemas-microsoft-com:office:office" xmlns:r="http://schemas.openxmlformats.org/officeDocument/2006/relationships" xmlns:m="http://schemas.openxmlformats.org/officeDocument/2006/math" xmlns:v="urn:schemas-microsoft-com:vml" xmlns:wp14="http://schemas.microsoft.com/office/word/2010/wordprocessingDrawing" xmlns:wp="http://schemas.openxmlformats.org/drawingml/2006/wordprocessingDrawing" xmlns:w10="urn:schemas-microsoft-com:office:word" xmlns:w="http://schemas.openxmlformats.org/wordprocessingml/2006/main" xmlns:w14="http://schemas.microsoft.com/office/word/2010/wordml" xmlns:wpg="http://schemas.microsoft.com/office/word/2010/wordprocessingGroup" xmlns:wpi="http://schemas.microsoft.com/office/word/2010/wordprocessingInk" xmlns:wne="http://schemas.microsoft.com/office/word/2006/wordml" xmlns:wps="http://schemas.microsoft.com/office/word/2010/wordprocessingShape" mc:Ignorable="w14 wp14">
+  <w:footnote w:type="separator" w:id="-1">
+    <w:p>
+      <w:r>
+        <w:separator/>
+      </w:r>
+    </w:p>
+  </w:footnote>
+  <w:footnote w:type="continuationSeparator" w:id="0">
+    <w:p>
+      <w:r>
+        <w:continuationSeparator/>
+      </w:r>
+    </w:p>
+  </w:footnote>
+</w:footnotes>
+</file>
+
+<file path=word/header1.xml><?xml version="1.0" encoding="utf-8"?>
+<w:hdr xmlns:wpc="http://schemas.microsoft.com/office/word/2010/wordprocessingCanvas" xmlns:mo="http://schemas.microsoft.com/office/mac/office/2008/main" xmlns:mc="http://schemas.openxmlformats.org/markup-compatibility/2006" xmlns:mv="urn:schemas-microsoft-com:mac:vml" xmlns:o="urn:schemas-microsoft-com:office:office" xmlns:r="http://schemas.openxmlformats.org/officeDocument/2006/relationships" xmlns:m="http://schemas.openxmlformats.org/officeDocument/2006/math" xmlns:v="urn:schemas-microsoft-com:vml" xmlns:wp14="http://schemas.microsoft.com/office/word/2010/wordprocessingDrawing" xmlns:wp="http://schemas.openxmlformats.org/drawingml/2006/wordprocessingDrawing" xmlns:w10="urn:schemas-microsoft-com:office:word" xmlns:w="http://schemas.openxmlformats.org/wordprocessingml/2006/main" xmlns:w14="http://schemas.microsoft.com/office/word/2010/wordml" xmlns:wpg="http://schemas.microsoft.com/office/word/2010/wordprocessingGroup" xmlns:wpi="http://schemas.microsoft.com/office/word/2010/wordprocessingInk" xmlns:wne="http://schemas.microsoft.com/office/word/2006/wordml" xmlns:wps="http://schemas.microsoft.com/office/word/2010/wordprocessingShape" mc:Ignorable="w14 wp14">
+  <w:p>
+    <w:pPr>
+      <w:pStyle w:val="Header"/>
+      <w:framePr w:wrap="around" w:vAnchor="text" w:hAnchor="margin" w:xAlign="right" w:y="1"/>
+      <w:rPr>
+        <w:rStyle w:val="PageNumber"/>
+      </w:rPr>
+    </w:pPr>
+    <w:r>
+      <w:rPr>
+        <w:rStyle w:val="PageNumber"/>
+      </w:rPr>
+      <w:fldChar w:fldCharType="begin"/>
+    </w:r>
+    <w:r>
+      <w:rPr>
+        <w:rStyle w:val="PageNumber"/>
+      </w:rPr>
+      <w:instrText xml:space="preserve">PAGE  </w:instrText>
+    </w:r>
+    <w:r>
+      <w:rPr>
+        <w:rStyle w:val="PageNumber"/>
+      </w:rPr>
+      <w:fldChar w:fldCharType="end"/>
+    </w:r>
+  </w:p>
+  <w:p>
+    <w:pPr>
+      <w:pStyle w:val="Header"/>
+      <w:ind w:right="360"/>
+    </w:pPr>
+  </w:p>
+</w:hdr>
+</file>
+
+<file path=word/header2.xml><?xml version="1.0" encoding="utf-8"?>
+<w:hdr xmlns:wpc="http://schemas.microsoft.com/office/word/2010/wordprocessingCanvas" xmlns:mo="http://schemas.microsoft.com/office/mac/office/2008/main" xmlns:mc="http://schemas.openxmlformats.org/markup-compatibility/2006" xmlns:mv="urn:schemas-microsoft-com:mac:vml" xmlns:o="urn:schemas-microsoft-com:office:office" xmlns:r="http://schemas.openxmlformats.org/officeDocument/2006/relationships" xmlns:m="http://schemas.openxmlformats.org/officeDocument/2006/math" xmlns:v="urn:schemas-microsoft-com:vml" xmlns:wp14="http://schemas.microsoft.com/office/word/2010/wordprocessingDrawing" xmlns:wp="http://schemas.openxmlformats.org/drawingml/2006/wordprocessingDrawing" xmlns:w10="urn:schemas-microsoft-com:office:word" xmlns:w="http://schemas.openxmlformats.org/wordprocessingml/2006/main" xmlns:w14="http://schemas.microsoft.com/office/word/2010/wordml" xmlns:wpg="http://schemas.microsoft.com/office/word/2010/wordprocessingGroup" xmlns:wpi="http://schemas.microsoft.com/office/word/2010/wordprocessingInk" xmlns:wne="http://schemas.microsoft.com/office/word/2006/wordml" xmlns:wps="http://schemas.microsoft.com/office/word/2010/wordprocessingShape" mc:Ignorable="w14 wp14">
+  <w:p>
+    <w:pPr>
+      <w:pStyle w:val="Header"/>
+      <w:framePr w:wrap="around" w:vAnchor="text" w:hAnchor="margin" w:xAlign="right" w:y="1"/>
+      <w:rPr>
+        <w:rStyle w:val="PageNumber"/>
+      </w:rPr>
+    </w:pPr>
+    <w:r>
+      <w:rPr>
+        <w:rStyle w:val="PageNumber"/>
+      </w:rPr>
+      <w:fldChar w:fldCharType="begin"/>
+    </w:r>
+    <w:r>
+      <w:rPr>
+        <w:rStyle w:val="PageNumber"/>
+      </w:rPr>
+      <w:instrText xml:space="preserve">PAGE  </w:instrText>
+    </w:r>
+    <w:r>
+      <w:rPr>
+        <w:rStyle w:val="PageNumber"/>
+      </w:rPr>
+      <w:fldChar w:fldCharType="separate"/>
+    </w:r>
+    <w:r>
+      <w:rPr>
+        <w:rStyle w:val="PageNumber"/>
+        <w:noProof/>
+      </w:rPr>
+      <w:t>1</w:t>
+    </w:r>
+    <w:r>
+      <w:rPr>
+        <w:rStyle w:val="PageNumber"/>
+      </w:rPr>
+      <w:fldChar w:fldCharType="end"/>
+    </w:r>
+  </w:p>
+  <w:p>
+    <w:pPr>
+      <w:pStyle w:val="Header"/>
+      <w:ind w:right="360"/>
+    </w:pPr>
+  </w:p>
+</w:hdr>
 </file>
 
 <file path=word/styles.xml><?xml version="1.0" encoding="utf-8"?>
@@ -1417,6 +1613,56 @@
         <w:right w:w="108" w:type="dxa"/>
       </w:tblCellMar>
     </w:tblPr>
+  </w:style>
+  <w:style w:type="paragraph" w:styleId="Header">
+    <w:name w:val="header"/>
+    <w:basedOn w:val="Normal"/>
+    <w:link w:val="HeaderChar"/>
+    <w:uiPriority w:val="99"/>
+    <w:unhideWhenUsed/>
+    <w:rsid w:val="000037E7"/>
+    <w:pPr>
+      <w:tabs>
+        <w:tab w:val="center" w:pos="4320"/>
+        <w:tab w:val="right" w:pos="8640"/>
+      </w:tabs>
+    </w:pPr>
+  </w:style>
+  <w:style w:type="character" w:customStyle="1" w:styleId="HeaderChar">
+    <w:name w:val="Header Char"/>
+    <w:basedOn w:val="DefaultParagraphFont"/>
+    <w:link w:val="Header"/>
+    <w:uiPriority w:val="99"/>
+    <w:rsid w:val="000037E7"/>
+  </w:style>
+  <w:style w:type="paragraph" w:styleId="Footer">
+    <w:name w:val="footer"/>
+    <w:basedOn w:val="Normal"/>
+    <w:link w:val="FooterChar"/>
+    <w:uiPriority w:val="99"/>
+    <w:unhideWhenUsed/>
+    <w:rsid w:val="000037E7"/>
+    <w:pPr>
+      <w:tabs>
+        <w:tab w:val="center" w:pos="4320"/>
+        <w:tab w:val="right" w:pos="8640"/>
+      </w:tabs>
+    </w:pPr>
+  </w:style>
+  <w:style w:type="character" w:customStyle="1" w:styleId="FooterChar">
+    <w:name w:val="Footer Char"/>
+    <w:basedOn w:val="DefaultParagraphFont"/>
+    <w:link w:val="Footer"/>
+    <w:uiPriority w:val="99"/>
+    <w:rsid w:val="000037E7"/>
+  </w:style>
+  <w:style w:type="character" w:styleId="PageNumber">
+    <w:name w:val="page number"/>
+    <w:basedOn w:val="DefaultParagraphFont"/>
+    <w:uiPriority w:val="99"/>
+    <w:semiHidden/>
+    <w:unhideWhenUsed/>
+    <w:rsid w:val="000037E7"/>
   </w:style>
 </w:styles>
 </file>
@@ -1637,6 +1883,56 @@
         <w:right w:w="108" w:type="dxa"/>
       </w:tblCellMar>
     </w:tblPr>
+  </w:style>
+  <w:style w:type="paragraph" w:styleId="Header">
+    <w:name w:val="header"/>
+    <w:basedOn w:val="Normal"/>
+    <w:link w:val="HeaderChar"/>
+    <w:uiPriority w:val="99"/>
+    <w:unhideWhenUsed/>
+    <w:rsid w:val="000037E7"/>
+    <w:pPr>
+      <w:tabs>
+        <w:tab w:val="center" w:pos="4320"/>
+        <w:tab w:val="right" w:pos="8640"/>
+      </w:tabs>
+    </w:pPr>
+  </w:style>
+  <w:style w:type="character" w:customStyle="1" w:styleId="HeaderChar">
+    <w:name w:val="Header Char"/>
+    <w:basedOn w:val="DefaultParagraphFont"/>
+    <w:link w:val="Header"/>
+    <w:uiPriority w:val="99"/>
+    <w:rsid w:val="000037E7"/>
+  </w:style>
+  <w:style w:type="paragraph" w:styleId="Footer">
+    <w:name w:val="footer"/>
+    <w:basedOn w:val="Normal"/>
+    <w:link w:val="FooterChar"/>
+    <w:uiPriority w:val="99"/>
+    <w:unhideWhenUsed/>
+    <w:rsid w:val="000037E7"/>
+    <w:pPr>
+      <w:tabs>
+        <w:tab w:val="center" w:pos="4320"/>
+        <w:tab w:val="right" w:pos="8640"/>
+      </w:tabs>
+    </w:pPr>
+  </w:style>
+  <w:style w:type="character" w:customStyle="1" w:styleId="FooterChar">
+    <w:name w:val="Footer Char"/>
+    <w:basedOn w:val="DefaultParagraphFont"/>
+    <w:link w:val="Footer"/>
+    <w:uiPriority w:val="99"/>
+    <w:rsid w:val="000037E7"/>
+  </w:style>
+  <w:style w:type="character" w:styleId="PageNumber">
+    <w:name w:val="page number"/>
+    <w:basedOn w:val="DefaultParagraphFont"/>
+    <w:uiPriority w:val="99"/>
+    <w:semiHidden/>
+    <w:unhideWhenUsed/>
+    <w:rsid w:val="000037E7"/>
   </w:style>
 </w:styles>
 </file>

</xml_diff>